<commit_message>
added roc curve for the best model
</commit_message>
<xml_diff>
--- a/Heart_Disease.docx
+++ b/Heart_Disease.docx
@@ -11,7 +11,7 @@
       </w:tblPr>
       <w:tblGrid>
         <w:gridCol w:w="5352"/>
-        <w:gridCol w:w="5416"/>
+        <w:gridCol w:w="5422"/>
       </w:tblGrid>
       <w:tr>
         <w:trPr>
@@ -238,32 +238,20 @@
               <w:jc w:val="both"/>
             </w:pPr>
             <w:r>
-              <w:t>to be a leaf node and</w:t>
-            </w:r>
-            <w:r>
-              <w:t xml:space="preserve"> </w:t>
+              <w:t xml:space="preserve">to be a leaf node and </w:t>
             </w:r>
             <w:r>
               <w:t>number of data points required to be a leaf node and whether a bootstrap should be used to build a tree instead of the full data set.</w:t>
             </w:r>
           </w:p>
-        </w:tc>
-        <w:tc>
-          <w:tcPr>
-            <w:tcW w:w="5353" w:type="dxa"/>
-          </w:tcPr>
-          <w:p/>
           <w:p>
             <w:pPr>
               <w:jc w:val="both"/>
             </w:pPr>
-            <w:r>
-              <w:t xml:space="preserve">For binary classification problems, if a node contains an even split of the target variable, then the Gini Index is 0.50. Hence the probability that a randomly picked data point is classified incorrect is random (p=0.50) which is expected due to the even split of two classes. If the node contains a higher percentage of one class, Gini Index decreases. </w:t>
-            </w:r>
           </w:p>
-          <w:p/>
           <w:p>
             <w:pPr>
+              <w:jc w:val="both"/>
               <w:rPr>
                 <w:b/>
                 <w:bCs/>
@@ -274,7 +262,7 @@
                 <w:b/>
                 <w:bCs/>
               </w:rPr>
-              <w:t>Cost Function</w:t>
+              <w:t>Model Results</w:t>
             </w:r>
           </w:p>
           <w:p>
@@ -282,40 +270,26 @@
               <w:jc w:val="both"/>
             </w:pPr>
             <w:r>
-              <w:t>This Random Forest classifi</w:t>
-            </w:r>
-            <w:r>
-              <w:t>er</w:t>
-            </w:r>
-            <w:r>
-              <w:t xml:space="preserve"> models presence of heart disease</w:t>
-            </w:r>
-            <w:r>
-              <w:t xml:space="preserve"> which is a binary variable. </w:t>
-            </w:r>
-            <w:r>
-              <w:t xml:space="preserve">Standard classification metrics are used to optimize the model. This includes </w:t>
-            </w:r>
-            <w:r>
-              <w:t xml:space="preserve">Area Under the </w:t>
-            </w:r>
-            <w:r>
-              <w:t>R</w:t>
-            </w:r>
-            <w:r>
-              <w:t>eceiver Operating Curve,</w:t>
-            </w:r>
-            <w:r>
-              <w:t xml:space="preserve"> Recall, Precision and Accuracy.</w:t>
-            </w:r>
-            <w:r>
-              <w:br/>
-            </w:r>
-            <w:r>
-              <w:br/>
-            </w:r>
-            <w:r>
-              <w:object w:dxaOrig="5790" w:dyaOrig="3240" w14:anchorId="3497C9C2">
+              <w:t xml:space="preserve">Random Forest classifier model was run on the data set with 5-fold cross validation and hyperparameter tuning. </w:t>
+            </w:r>
+            <w:r>
+              <w:t xml:space="preserve">Model evaluation metrics including Accuracy, Precision, Recall and ROC-AUC were collected for each iteration. The best parameter settings picked were based on maximizing the ROC-AUC during 5-fold cross validation. </w:t>
+            </w:r>
+            <w:r>
+              <w:t>The metrics for the train and test sets based on these parameter settings are shown below.</w:t>
+            </w:r>
+          </w:p>
+          <w:p>
+            <w:pPr>
+              <w:jc w:val="both"/>
+            </w:pPr>
+          </w:p>
+          <w:p>
+            <w:pPr>
+              <w:jc w:val="center"/>
+            </w:pPr>
+            <w:r>
+              <w:object w:dxaOrig="6180" w:dyaOrig="2535" w14:anchorId="2E4FD7AE">
                 <v:shapetype id="_x0000_t75" coordsize="21600,21600" o:spt="75" o:preferrelative="t" path="m@4@5l@4@11@9@11@9@5xe" filled="f" stroked="f">
                   <v:stroke joinstyle="miter"/>
                   <v:formulas>
@@ -335,27 +309,183 @@
                   <v:path o:extrusionok="f" gradientshapeok="t" o:connecttype="rect"/>
                   <o:lock v:ext="edit" aspectratio="t"/>
                 </v:shapetype>
-                <v:shape id="_x0000_i1042" type="#_x0000_t75" style="width:260.35pt;height:145.65pt" o:ole="">
+                <v:shape id="_x0000_i1036" type="#_x0000_t75" style="width:192.55pt;height:78.7pt" o:ole="">
                   <v:imagedata r:id="rId7" o:title=""/>
                 </v:shape>
-                <o:OLEObject Type="Embed" ProgID="PBrush" ShapeID="_x0000_i1042" DrawAspect="Content" ObjectID="_1674306562" r:id="rId8"/>
+                <o:OLEObject Type="Embed" ProgID="PBrush" ShapeID="_x0000_i1036" DrawAspect="Content" ObjectID="_1674678072" r:id="rId8"/>
               </w:object>
             </w:r>
+          </w:p>
+          <w:p/>
+          <w:p>
+            <w:pPr>
+              <w:jc w:val="both"/>
+            </w:pPr>
+            <w:r>
+              <w:t xml:space="preserve">An ROC curve was also obtained that plots the true positive rate (hit rate) against the false positive rate (false alarm rate) for different probability threshold values ranging from 0 to 1. </w:t>
+            </w:r>
+            <w:r>
+              <w:t>A near perfect model would be one where the ROC curve is almost vertical (from x=0, y=0 to x=0, y=1) and then perfectly horizontal (from x=0, y=1 to x=1, y=1). Naturally, the curve for an optimal model is one that is closest to this behavior. The ROC curve for the model on heart disease data was obtained and is shown below.</w:t>
+            </w:r>
+          </w:p>
+          <w:p>
+            <w:pPr>
+              <w:jc w:val="both"/>
+            </w:pPr>
+          </w:p>
+          <w:p>
+            <w:pPr>
+              <w:jc w:val="both"/>
+            </w:pPr>
+            <w:r>
+              <w:rPr>
+                <w:noProof/>
+              </w:rPr>
+              <w:drawing>
+                <wp:inline distT="0" distB="0" distL="0" distR="0" wp14:anchorId="31902B47" wp14:editId="18D404BA">
+                  <wp:extent cx="3019647" cy="2076007"/>
+                  <wp:effectExtent l="0" t="0" r="0" b="635"/>
+                  <wp:docPr id="3" name="Picture 3"/>
+                  <wp:cNvGraphicFramePr>
+                    <a:graphicFrameLocks xmlns:a="http://schemas.openxmlformats.org/drawingml/2006/main" noChangeAspect="1"/>
+                  </wp:cNvGraphicFramePr>
+                  <a:graphic xmlns:a="http://schemas.openxmlformats.org/drawingml/2006/main">
+                    <a:graphicData uri="http://schemas.openxmlformats.org/drawingml/2006/picture">
+                      <pic:pic xmlns:pic="http://schemas.openxmlformats.org/drawingml/2006/picture">
+                        <pic:nvPicPr>
+                          <pic:cNvPr id="0" name="Picture 28"/>
+                          <pic:cNvPicPr>
+                            <a:picLocks noChangeAspect="1" noChangeArrowheads="1"/>
+                          </pic:cNvPicPr>
+                        </pic:nvPicPr>
+                        <pic:blipFill>
+                          <a:blip r:embed="rId9" cstate="print">
+                            <a:extLst>
+                              <a:ext uri="{28A0092B-C50C-407E-A947-70E740481C1C}">
+                                <a14:useLocalDpi xmlns:a14="http://schemas.microsoft.com/office/drawing/2010/main" val="0"/>
+                              </a:ext>
+                            </a:extLst>
+                          </a:blip>
+                          <a:srcRect/>
+                          <a:stretch>
+                            <a:fillRect/>
+                          </a:stretch>
+                        </pic:blipFill>
+                        <pic:spPr bwMode="auto">
+                          <a:xfrm>
+                            <a:off x="0" y="0"/>
+                            <a:ext cx="3063983" cy="2106488"/>
+                          </a:xfrm>
+                          <a:prstGeom prst="rect">
+                            <a:avLst/>
+                          </a:prstGeom>
+                          <a:noFill/>
+                          <a:ln>
+                            <a:noFill/>
+                          </a:ln>
+                        </pic:spPr>
+                      </pic:pic>
+                    </a:graphicData>
+                  </a:graphic>
+                </wp:inline>
+              </w:drawing>
+            </w:r>
+          </w:p>
+          <w:p>
+            <w:pPr>
+              <w:jc w:val="both"/>
+            </w:pPr>
+          </w:p>
+        </w:tc>
+        <w:tc>
+          <w:tcPr>
+            <w:tcW w:w="5353" w:type="dxa"/>
+          </w:tcPr>
+          <w:p/>
+          <w:p>
+            <w:pPr>
+              <w:jc w:val="both"/>
+            </w:pPr>
+            <w:r>
+              <w:t xml:space="preserve">For binary classification problems, if a node contains an even split of the target variable, then the Gini Index is 0.50. Hence the probability that a randomly picked data point is classified incorrect is random (p=0.50) which is expected due to the even split of two classes. If the node contains a higher percentage of one class, Gini Index decreases. </w:t>
+            </w:r>
+          </w:p>
+          <w:p/>
+          <w:p>
+            <w:pPr>
+              <w:rPr>
+                <w:b/>
+                <w:bCs/>
+              </w:rPr>
+            </w:pPr>
+            <w:r>
+              <w:rPr>
+                <w:b/>
+                <w:bCs/>
+              </w:rPr>
+              <w:t>C</w:t>
+            </w:r>
+            <w:r>
+              <w:rPr>
+                <w:b/>
+                <w:bCs/>
+              </w:rPr>
+              <w:t>r</w:t>
+            </w:r>
+            <w:r>
+              <w:rPr>
+                <w:b/>
+                <w:bCs/>
+              </w:rPr>
+              <w:t>o</w:t>
+            </w:r>
+            <w:r>
+              <w:rPr>
+                <w:b/>
+                <w:bCs/>
+              </w:rPr>
+              <w:t>ss Validation</w:t>
+            </w:r>
+          </w:p>
+          <w:p>
+            <w:pPr>
+              <w:jc w:val="both"/>
+            </w:pPr>
+            <w:r>
+              <w:t xml:space="preserve">This Random Forest classifier models presence of heart disease which is a binary variable. Standard classification metrics are used to optimize the model. This includes </w:t>
+            </w:r>
+            <w:r>
+              <w:t xml:space="preserve">Area Under the </w:t>
+            </w:r>
+            <w:r>
+              <w:t>R</w:t>
+            </w:r>
+            <w:r>
+              <w:t>eceiver Operating Curve,</w:t>
+            </w:r>
+            <w:r>
+              <w:t xml:space="preserve"> Recall, Precision and Accuracy.</w:t>
+            </w:r>
             <w:r>
               <w:br/>
             </w:r>
             <w:r>
               <w:br/>
-              <w:t xml:space="preserve">These </w:t>
-            </w:r>
-            <w:r>
-              <w:t xml:space="preserve">evaluation </w:t>
-            </w:r>
-            <w:r>
-              <w:t>metrics are collected using 5-fold cross validation</w:t>
-            </w:r>
-            <w:r>
-              <w:t xml:space="preserve"> to avoid overfitting on the training set. This data is collected for each iteration in the hyperparameter tuning process.</w:t>
+            </w:r>
+            <w:r>
+              <w:object w:dxaOrig="5790" w:dyaOrig="3240" w14:anchorId="3497C9C2">
+                <v:shape id="_x0000_i1025" type="#_x0000_t75" style="width:260.35pt;height:145.65pt" o:ole="">
+                  <v:imagedata r:id="rId10" o:title=""/>
+                </v:shape>
+                <o:OLEObject Type="Embed" ProgID="PBrush" ShapeID="_x0000_i1025" DrawAspect="Content" ObjectID="_1674678073" r:id="rId11"/>
+              </w:object>
+            </w:r>
+            <w:r>
+              <w:br/>
+            </w:r>
+            <w:r>
+              <w:br/>
+              <w:t>These evaluation metrics are collected using 5-fold cross validation to avoid overfitting on the training set. This data is collected for each iteration in the hyperparameter tuning process.</w:t>
             </w:r>
           </w:p>
           <w:p>
@@ -395,10 +525,7 @@
               <w:t>The parameters tuned for modeling heart disease data optimized parameters including the number of decision trees, the number of features to consider for the best split, maximum depth of each tree, minimum number of data points required for splitting a node, minimum</w:t>
             </w:r>
             <w:r>
-              <w:t xml:space="preserve"> </w:t>
-            </w:r>
-            <w:r>
-              <w:t>number of data points required</w:t>
+              <w:t xml:space="preserve"> number of data points required</w:t>
             </w:r>
           </w:p>
         </w:tc>
@@ -424,7 +551,7 @@
     <w:p/>
     <w:p/>
     <w:sectPr>
-      <w:headerReference w:type="default" r:id="rId9"/>
+      <w:headerReference w:type="default" r:id="rId12"/>
       <w:pgSz w:w="12240" w:h="15840"/>
       <w:pgMar w:top="720" w:right="720" w:bottom="720" w:left="720" w:header="720" w:footer="720" w:gutter="0"/>
       <w:cols w:space="720"/>

</xml_diff>

<commit_message>
added pdf for the analysis document
</commit_message>
<xml_diff>
--- a/Heart_Disease.docx
+++ b/Heart_Disease.docx
@@ -35,6 +35,21 @@
                 <w:bCs/>
               </w:rPr>
             </w:pPr>
+            <w:r>
+              <w:rPr>
+                <w:b/>
+                <w:bCs/>
+              </w:rPr>
+              <w:br/>
+              <w:t>By Ahmad Qadri</w:t>
+            </w:r>
+            <w:r>
+              <w:rPr>
+                <w:b/>
+                <w:bCs/>
+              </w:rPr>
+              <w:t xml:space="preserve"> (arqchicago@gmail.com)</w:t>
+            </w:r>
           </w:p>
           <w:p>
             <w:pPr>
@@ -260,10 +275,10 @@
                   <v:path o:extrusionok="f" gradientshapeok="t" o:connecttype="rect"/>
                   <o:lock v:ext="edit" aspectratio="t"/>
                 </v:shapetype>
-                <v:shape id="_x0000_i1136" type="#_x0000_t75" style="width:207.75pt;height:135.75pt" o:ole="">
+                <v:shape id="_x0000_i1025" type="#_x0000_t75" style="width:207.75pt;height:135.75pt" o:ole="">
                   <v:imagedata r:id="rId6" o:title=""/>
                 </v:shape>
-                <o:OLEObject Type="Embed" ProgID="PBrush" ShapeID="_x0000_i1136" DrawAspect="Content" ObjectID="_1674910128" r:id="rId7"/>
+                <o:OLEObject Type="Embed" ProgID="PBrush" ShapeID="_x0000_i1025" DrawAspect="Content" ObjectID="_1674910708" r:id="rId7"/>
               </w:object>
             </w:r>
           </w:p>
@@ -273,11 +288,6 @@
             <w:pPr>
               <w:jc w:val="both"/>
             </w:pPr>
-          </w:p>
-          <w:p>
-            <w:pPr>
-              <w:jc w:val="both"/>
-            </w:pPr>
             <w:r>
               <w:t>splitting a node, minimum number of data points required</w:t>
             </w:r>
@@ -330,10 +340,10 @@
             </w:pPr>
             <w:r>
               <w:object w:dxaOrig="6180" w:dyaOrig="2535" w14:anchorId="2E4FD7AE">
-                <v:shape id="_x0000_i1137" type="#_x0000_t75" style="width:173.25pt;height:70.5pt" o:ole="">
+                <v:shape id="_x0000_i1026" type="#_x0000_t75" style="width:173.25pt;height:70.5pt" o:ole="">
                   <v:imagedata r:id="rId8" o:title=""/>
                 </v:shape>
-                <o:OLEObject Type="Embed" ProgID="PBrush" ShapeID="_x0000_i1137" DrawAspect="Content" ObjectID="_1674910129" r:id="rId9"/>
+                <o:OLEObject Type="Embed" ProgID="PBrush" ShapeID="_x0000_i1026" DrawAspect="Content" ObjectID="_1674910709" r:id="rId9"/>
               </w:object>
             </w:r>
           </w:p>
@@ -464,10 +474,10 @@
             </w:r>
             <w:r>
               <w:object w:dxaOrig="5790" w:dyaOrig="3240" w14:anchorId="3497C9C2">
-                <v:shape id="_x0000_i1138" type="#_x0000_t75" style="width:260.25pt;height:145.5pt" o:ole="">
+                <v:shape id="_x0000_i1027" type="#_x0000_t75" style="width:260.25pt;height:145.5pt" o:ole="">
                   <v:imagedata r:id="rId11" o:title=""/>
                 </v:shape>
-                <o:OLEObject Type="Embed" ProgID="PBrush" ShapeID="_x0000_i1138" DrawAspect="Content" ObjectID="_1674910130" r:id="rId12"/>
+                <o:OLEObject Type="Embed" ProgID="PBrush" ShapeID="_x0000_i1027" DrawAspect="Content" ObjectID="_1674910710" r:id="rId12"/>
               </w:object>
             </w:r>
             <w:r>
@@ -623,19 +633,7 @@
               <w:jc w:val="both"/>
             </w:pPr>
             <w:r>
-              <w:t>The 5 most important features adding value in the model included P</w:t>
-            </w:r>
-            <w:r>
-              <w:t>resence of Fixed or Reversible Defect in Stress Echocardiography</w:t>
-            </w:r>
-            <w:r>
-              <w:t xml:space="preserve">, Type of Chest Pain, </w:t>
-            </w:r>
-            <w:r>
-              <w:t>Number of Vessels colored by Fluoroscopy</w:t>
-            </w:r>
-            <w:r>
-              <w:t xml:space="preserve">, </w:t>
+              <w:t xml:space="preserve">The 5 most important features adding value in the model included Presence of Fixed or Reversible Defect in Stress Echocardiography, Type of Chest Pain, Number of Vessels colored by Fluoroscopy, </w:t>
             </w:r>
             <w:r>
               <w:t>ST depression induced by exercise relative to rest</w:t>

</xml_diff>

<commit_message>
edited and updated pdf for the analysis document
</commit_message>
<xml_diff>
--- a/Heart_Disease.docx
+++ b/Heart_Disease.docx
@@ -41,14 +41,6 @@
                 <w:bCs/>
               </w:rPr>
               <w:br/>
-              <w:t>By Ahmad Qadri</w:t>
-            </w:r>
-            <w:r>
-              <w:rPr>
-                <w:b/>
-                <w:bCs/>
-              </w:rPr>
-              <w:t xml:space="preserve"> (arqchicago@gmail.com)</w:t>
             </w:r>
           </w:p>
           <w:p>
@@ -275,10 +267,10 @@
                   <v:path o:extrusionok="f" gradientshapeok="t" o:connecttype="rect"/>
                   <o:lock v:ext="edit" aspectratio="t"/>
                 </v:shapetype>
-                <v:shape id="_x0000_i1025" type="#_x0000_t75" style="width:207.75pt;height:135.75pt" o:ole="">
+                <v:shape id="_x0000_i1025" type="#_x0000_t75" style="width:192pt;height:125.25pt" o:ole="">
                   <v:imagedata r:id="rId6" o:title=""/>
                 </v:shape>
-                <o:OLEObject Type="Embed" ProgID="PBrush" ShapeID="_x0000_i1025" DrawAspect="Content" ObjectID="_1674910708" r:id="rId7"/>
+                <o:OLEObject Type="Embed" ProgID="PBrush" ShapeID="_x0000_i1025" DrawAspect="Content" ObjectID="_1674910821" r:id="rId7"/>
               </w:object>
             </w:r>
           </w:p>
@@ -343,7 +335,7 @@
                 <v:shape id="_x0000_i1026" type="#_x0000_t75" style="width:173.25pt;height:70.5pt" o:ole="">
                   <v:imagedata r:id="rId8" o:title=""/>
                 </v:shape>
-                <o:OLEObject Type="Embed" ProgID="PBrush" ShapeID="_x0000_i1026" DrawAspect="Content" ObjectID="_1674910709" r:id="rId9"/>
+                <o:OLEObject Type="Embed" ProgID="PBrush" ShapeID="_x0000_i1026" DrawAspect="Content" ObjectID="_1674910822" r:id="rId9"/>
               </w:object>
             </w:r>
           </w:p>
@@ -477,7 +469,7 @@
                 <v:shape id="_x0000_i1027" type="#_x0000_t75" style="width:260.25pt;height:145.5pt" o:ole="">
                   <v:imagedata r:id="rId11" o:title=""/>
                 </v:shape>
-                <o:OLEObject Type="Embed" ProgID="PBrush" ShapeID="_x0000_i1027" DrawAspect="Content" ObjectID="_1674910710" r:id="rId12"/>
+                <o:OLEObject Type="Embed" ProgID="PBrush" ShapeID="_x0000_i1027" DrawAspect="Content" ObjectID="_1674910823" r:id="rId12"/>
               </w:object>
             </w:r>
             <w:r>
@@ -523,7 +515,11 @@
               <w:jc w:val="both"/>
             </w:pPr>
             <w:r>
-              <w:t>Machine learning models use various parameter settings that have an impact on the cost function. Random Forest models involve a set of parameters that developers can optimize to evaluate the cost function. For example, one parameter setting is maximum depth of decision trees that are built. This setting allows developers to cap the depth of decision trees to avoid overfitting model on the training set. If this setting is not optimized, the tree is expanded until all leaves contain data points from the same class. This can lead to severe overfitting. The parameters tuned for modeling heart disease data optimized parameters including the number of decision trees, the number of features to consider for the best split, maximum depth of each tree, minimum number of data points required for</w:t>
+              <w:t xml:space="preserve">Machine learning models use various parameter settings that have an impact on the cost function. Random Forest models involve a set of parameters that developers can optimize to evaluate the cost function. For example, one parameter setting is maximum depth of decision trees that are built. This setting allows developers to cap the depth of decision trees to avoid overfitting model on the training set. If this setting is not optimized, the tree is expanded until all leaves contain data points from the same class. This can lead to severe overfitting. The parameters tuned for modeling heart disease data optimized parameters including the number of decision trees, the number of </w:t>
+            </w:r>
+            <w:r>
+              <w:lastRenderedPageBreak/>
+              <w:t>features to consider for the best split, maximum depth of each tree, minimum number of data points required for</w:t>
             </w:r>
           </w:p>
           <w:p>
@@ -792,6 +788,25 @@
         <w:szCs w:val="36"/>
       </w:rPr>
       <w:t>Random Forest Classification model</w:t>
+    </w:r>
+  </w:p>
+  <w:p>
+    <w:pPr>
+      <w:pStyle w:val="Header"/>
+      <w:jc w:val="center"/>
+      <w:rPr>
+        <w:b/>
+        <w:bCs/>
+        <w:sz w:val="36"/>
+        <w:szCs w:val="36"/>
+      </w:rPr>
+    </w:pPr>
+    <w:r>
+      <w:rPr>
+        <w:b/>
+        <w:bCs/>
+      </w:rPr>
+      <w:t>By Ahmad Qadri (arqchicago@gmail.com)</w:t>
     </w:r>
   </w:p>
 </w:hdr>

</xml_diff>